<commit_message>
Fixed Computational math lab 4 report
</commit_message>
<xml_diff>
--- a/5_semestr/Computational math/Labs/lab4/reports/educmm_lab_2021_rk6_56b_sergeevadk_lab4.docx
+++ b/5_semestr/Computational math/Labs/lab4/reports/educmm_lab_2021_rk6_56b_sergeevadk_lab4.docx
@@ -2939,40 +2939,19 @@
         </w:rPr>
         <w:t xml:space="preserve"> </w:t>
       </w:r>
-      <w:r>
-        <w:fldChar w:fldCharType="begin"/>
-      </w:r>
-      <w:r>
-        <w:rPr>
-          <w:lang w:val="en-US"/>
-        </w:rPr>
-        <w:instrText xml:space="preserve"> HYPERLINK "https://archrk6.bmstu.ru/index.php/f/854843" </w:instrText>
-      </w:r>
-      <w:r>
-        <w:fldChar w:fldCharType="separate"/>
-      </w:r>
-      <w:r>
-        <w:rPr>
-          <w:rStyle w:val="a4"/>
-          <w:rFonts w:ascii="Times New Roman" w:eastAsia="Times New Roman" w:hAnsi="Times New Roman" w:cs="Times New Roman"/>
-          <w:color w:val="000000" w:themeColor="text1"/>
-          <w:sz w:val="28"/>
-          <w:szCs w:val="28"/>
-          <w:lang w:val="en-US"/>
-        </w:rPr>
-        <w:t>https://archrk6.bmstu.ru/index.php/f/854843</w:t>
-      </w:r>
-      <w:r>
-        <w:rPr>
-          <w:rStyle w:val="a4"/>
-          <w:rFonts w:ascii="Times New Roman" w:eastAsia="Times New Roman" w:hAnsi="Times New Roman" w:cs="Times New Roman"/>
-          <w:color w:val="000000" w:themeColor="text1"/>
-          <w:sz w:val="28"/>
-          <w:szCs w:val="28"/>
-          <w:lang w:val="en-US"/>
-        </w:rPr>
-        <w:fldChar w:fldCharType="end"/>
-      </w:r>
+      <w:hyperlink r:id="rId9" w:history="1">
+        <w:r>
+          <w:rPr>
+            <w:rStyle w:val="a4"/>
+            <w:rFonts w:ascii="Times New Roman" w:eastAsia="Times New Roman" w:hAnsi="Times New Roman" w:cs="Times New Roman"/>
+            <w:color w:val="000000" w:themeColor="text1"/>
+            <w:sz w:val="28"/>
+            <w:szCs w:val="28"/>
+            <w:lang w:val="en-US"/>
+          </w:rPr>
+          <w:t>https://archrk6.bmstu.ru/index.php/f/854843</w:t>
+        </w:r>
+      </w:hyperlink>
       <w:r>
         <w:rPr>
           <w:rFonts w:ascii="Times New Roman" w:eastAsia="Times New Roman" w:hAnsi="Times New Roman" w:cs="Times New Roman"/>
@@ -3164,6 +3143,69 @@
         </w:rPr>
         <w:t xml:space="preserve">гноза можно автоматизировать, если удастся создать алгоритм, </w:t>
       </w:r>
+      <w:r>
+        <w:rPr>
+          <w:rFonts w:ascii="Times New Roman" w:eastAsia="Times New Roman" w:hAnsi="Times New Roman" w:cs="Times New Roman"/>
+          <w:color w:val="000000" w:themeColor="text1"/>
+          <w:sz w:val="28"/>
+          <w:szCs w:val="28"/>
+        </w:rPr>
+        <w:t>классифицирующий</w:t>
+      </w:r>
+      <w:r>
+        <w:rPr>
+          <w:rFonts w:ascii="Times New Roman" w:eastAsia="Times New Roman" w:hAnsi="Times New Roman" w:cs="Times New Roman"/>
+          <w:color w:val="000000" w:themeColor="text1"/>
+          <w:sz w:val="28"/>
+          <w:szCs w:val="28"/>
+        </w:rPr>
+        <w:t xml:space="preserve"> </w:t>
+      </w:r>
+      <w:r>
+        <w:rPr>
+          <w:rFonts w:ascii="Times New Roman" w:eastAsia="Times New Roman" w:hAnsi="Times New Roman" w:cs="Times New Roman"/>
+          <w:color w:val="000000" w:themeColor="text1"/>
+          <w:sz w:val="28"/>
+          <w:szCs w:val="28"/>
+        </w:rPr>
+        <w:t>опухоли исключительно на основе этих автоматически получаемых характеристик.</w:t>
+      </w:r>
+      <w:r>
+        <w:rPr>
+          <w:rFonts w:ascii="Times New Roman" w:eastAsia="Times New Roman" w:hAnsi="Times New Roman" w:cs="Times New Roman"/>
+          <w:color w:val="000000" w:themeColor="text1"/>
+          <w:sz w:val="28"/>
+          <w:szCs w:val="28"/>
+        </w:rPr>
+        <w:t xml:space="preserve"> </w:t>
+      </w:r>
+      <w:r>
+        <w:rPr>
+          <w:rFonts w:ascii="Times New Roman" w:eastAsia="Times New Roman" w:hAnsi="Times New Roman" w:cs="Times New Roman"/>
+          <w:color w:val="000000" w:themeColor="text1"/>
+          <w:sz w:val="28"/>
+          <w:szCs w:val="28"/>
+        </w:rPr>
+        <w:t>Указанный файл является таблицей, где отдельная строка соответствует отдельному пациенту. Первый элемент в строке обозначает ID пациента, второй элемент</w:t>
+      </w:r>
+      <w:r>
+        <w:rPr>
+          <w:rFonts w:ascii="Times New Roman" w:eastAsia="Times New Roman" w:hAnsi="Times New Roman" w:cs="Times New Roman"/>
+          <w:color w:val="000000" w:themeColor="text1"/>
+          <w:sz w:val="28"/>
+          <w:szCs w:val="28"/>
+        </w:rPr>
+        <w:t xml:space="preserve"> </w:t>
+      </w:r>
+      <w:r>
+        <w:rPr>
+          <w:rFonts w:ascii="Times New Roman" w:eastAsia="Times New Roman" w:hAnsi="Times New Roman" w:cs="Times New Roman"/>
+          <w:color w:val="000000" w:themeColor="text1"/>
+          <w:sz w:val="28"/>
+          <w:szCs w:val="28"/>
+        </w:rPr>
+        <w:t xml:space="preserve">– диагноз (M = </w:t>
+      </w:r>
       <w:proofErr w:type="spellStart"/>
       <w:r>
         <w:rPr>
@@ -3172,7 +3214,7 @@
           <w:sz w:val="28"/>
           <w:szCs w:val="28"/>
         </w:rPr>
-        <w:t>классифицирущий</w:t>
+        <w:t>malignant</w:t>
       </w:r>
       <w:proofErr w:type="spellEnd"/>
       <w:r>
@@ -3182,121 +3224,56 @@
           <w:sz w:val="28"/>
           <w:szCs w:val="28"/>
         </w:rPr>
+        <w:t xml:space="preserve">, B = </w:t>
+      </w:r>
+      <w:proofErr w:type="spellStart"/>
+      <w:r>
+        <w:rPr>
+          <w:rFonts w:ascii="Times New Roman" w:eastAsia="Times New Roman" w:hAnsi="Times New Roman" w:cs="Times New Roman"/>
+          <w:color w:val="000000" w:themeColor="text1"/>
+          <w:sz w:val="28"/>
+          <w:szCs w:val="28"/>
+        </w:rPr>
+        <w:t>benign</w:t>
+      </w:r>
+      <w:proofErr w:type="spellEnd"/>
+      <w:r>
+        <w:rPr>
+          <w:rFonts w:ascii="Times New Roman" w:eastAsia="Times New Roman" w:hAnsi="Times New Roman" w:cs="Times New Roman"/>
+          <w:color w:val="000000" w:themeColor="text1"/>
+          <w:sz w:val="28"/>
+          <w:szCs w:val="28"/>
+        </w:rPr>
+        <w:t>), и оставшиеся 30 элемент соответствуют х</w:t>
+      </w:r>
+      <w:r>
+        <w:rPr>
+          <w:rFonts w:ascii="Times New Roman" w:eastAsia="Times New Roman" w:hAnsi="Times New Roman" w:cs="Times New Roman"/>
+          <w:color w:val="000000" w:themeColor="text1"/>
+          <w:sz w:val="28"/>
+          <w:szCs w:val="28"/>
+        </w:rPr>
+        <w:t>а</w:t>
+      </w:r>
+      <w:r>
+        <w:rPr>
+          <w:rFonts w:ascii="Times New Roman" w:eastAsia="Times New Roman" w:hAnsi="Times New Roman" w:cs="Times New Roman"/>
+          <w:color w:val="000000" w:themeColor="text1"/>
+          <w:sz w:val="28"/>
+          <w:szCs w:val="28"/>
+        </w:rPr>
+        <w:t>рактеристикам опухоли (их детальное описание находится в файле</w:t>
+      </w:r>
+      <w:r>
+        <w:rPr>
+          <w:rFonts w:ascii="Times New Roman" w:eastAsia="Times New Roman" w:hAnsi="Times New Roman" w:cs="Times New Roman"/>
+          <w:color w:val="000000" w:themeColor="text1"/>
+          <w:sz w:val="28"/>
+          <w:szCs w:val="28"/>
+        </w:rPr>
         <w:t xml:space="preserve"> </w:t>
       </w:r>
-      <w:r>
-        <w:rPr>
-          <w:rFonts w:ascii="Times New Roman" w:eastAsia="Times New Roman" w:hAnsi="Times New Roman" w:cs="Times New Roman"/>
-          <w:color w:val="000000" w:themeColor="text1"/>
-          <w:sz w:val="28"/>
-          <w:szCs w:val="28"/>
-        </w:rPr>
-        <w:t>опухоли исключительно на основе этих автоматически получаемых характеристик.</w:t>
-      </w:r>
-      <w:r>
-        <w:rPr>
-          <w:rFonts w:ascii="Times New Roman" w:eastAsia="Times New Roman" w:hAnsi="Times New Roman" w:cs="Times New Roman"/>
-          <w:color w:val="000000" w:themeColor="text1"/>
-          <w:sz w:val="28"/>
-          <w:szCs w:val="28"/>
-        </w:rPr>
-        <w:t xml:space="preserve"> </w:t>
-      </w:r>
-      <w:r>
-        <w:rPr>
-          <w:rFonts w:ascii="Times New Roman" w:eastAsia="Times New Roman" w:hAnsi="Times New Roman" w:cs="Times New Roman"/>
-          <w:color w:val="000000" w:themeColor="text1"/>
-          <w:sz w:val="28"/>
-          <w:szCs w:val="28"/>
-        </w:rPr>
-        <w:t>Указанный файл является таблицей, где отдельная строка соответствует отдельному пациенту. Первый элемент в строке обозначает ID пациента, второй элемент</w:t>
-      </w:r>
-      <w:r>
-        <w:rPr>
-          <w:rFonts w:ascii="Times New Roman" w:eastAsia="Times New Roman" w:hAnsi="Times New Roman" w:cs="Times New Roman"/>
-          <w:color w:val="000000" w:themeColor="text1"/>
-          <w:sz w:val="28"/>
-          <w:szCs w:val="28"/>
-        </w:rPr>
-        <w:t xml:space="preserve"> </w:t>
-      </w:r>
-      <w:r>
-        <w:rPr>
-          <w:rFonts w:ascii="Times New Roman" w:eastAsia="Times New Roman" w:hAnsi="Times New Roman" w:cs="Times New Roman"/>
-          <w:color w:val="000000" w:themeColor="text1"/>
-          <w:sz w:val="28"/>
-          <w:szCs w:val="28"/>
-        </w:rPr>
-        <w:t xml:space="preserve">– диагноз (M = </w:t>
-      </w:r>
-      <w:proofErr w:type="spellStart"/>
-      <w:r>
-        <w:rPr>
-          <w:rFonts w:ascii="Times New Roman" w:eastAsia="Times New Roman" w:hAnsi="Times New Roman" w:cs="Times New Roman"/>
-          <w:color w:val="000000" w:themeColor="text1"/>
-          <w:sz w:val="28"/>
-          <w:szCs w:val="28"/>
-        </w:rPr>
-        <w:t>malignant</w:t>
-      </w:r>
-      <w:proofErr w:type="spellEnd"/>
-      <w:r>
-        <w:rPr>
-          <w:rFonts w:ascii="Times New Roman" w:eastAsia="Times New Roman" w:hAnsi="Times New Roman" w:cs="Times New Roman"/>
-          <w:color w:val="000000" w:themeColor="text1"/>
-          <w:sz w:val="28"/>
-          <w:szCs w:val="28"/>
-        </w:rPr>
-        <w:t xml:space="preserve">, B = </w:t>
-      </w:r>
-      <w:proofErr w:type="spellStart"/>
-      <w:r>
-        <w:rPr>
-          <w:rFonts w:ascii="Times New Roman" w:eastAsia="Times New Roman" w:hAnsi="Times New Roman" w:cs="Times New Roman"/>
-          <w:color w:val="000000" w:themeColor="text1"/>
-          <w:sz w:val="28"/>
-          <w:szCs w:val="28"/>
-        </w:rPr>
-        <w:t>benign</w:t>
-      </w:r>
-      <w:proofErr w:type="spellEnd"/>
-      <w:r>
-        <w:rPr>
-          <w:rFonts w:ascii="Times New Roman" w:eastAsia="Times New Roman" w:hAnsi="Times New Roman" w:cs="Times New Roman"/>
-          <w:color w:val="000000" w:themeColor="text1"/>
-          <w:sz w:val="28"/>
-          <w:szCs w:val="28"/>
-        </w:rPr>
-        <w:t>), и оставшиеся 30 элемент соответствуют х</w:t>
-      </w:r>
-      <w:r>
-        <w:rPr>
-          <w:rFonts w:ascii="Times New Roman" w:eastAsia="Times New Roman" w:hAnsi="Times New Roman" w:cs="Times New Roman"/>
-          <w:color w:val="000000" w:themeColor="text1"/>
-          <w:sz w:val="28"/>
-          <w:szCs w:val="28"/>
-        </w:rPr>
-        <w:t>а</w:t>
-      </w:r>
-      <w:r>
-        <w:rPr>
-          <w:rFonts w:ascii="Times New Roman" w:eastAsia="Times New Roman" w:hAnsi="Times New Roman" w:cs="Times New Roman"/>
-          <w:color w:val="000000" w:themeColor="text1"/>
-          <w:sz w:val="28"/>
-          <w:szCs w:val="28"/>
-        </w:rPr>
-        <w:t>рактеристикам опухоли (их детальное описание находится в файле</w:t>
-      </w:r>
-      <w:r>
-        <w:rPr>
-          <w:rFonts w:ascii="Times New Roman" w:eastAsia="Times New Roman" w:hAnsi="Times New Roman" w:cs="Times New Roman"/>
-          <w:color w:val="000000" w:themeColor="text1"/>
-          <w:sz w:val="28"/>
-          <w:szCs w:val="28"/>
-        </w:rPr>
-        <w:t xml:space="preserve"> </w:t>
-      </w:r>
-      <w:hyperlink r:id="rId9" w:history="1">
+      <w:hyperlink r:id="rId10" w:history="1">
         <w:r>
           <w:rPr>
             <w:rStyle w:val="a4"/>
@@ -5662,7 +5639,7 @@
                     <pic:cNvPicPr/>
                   </pic:nvPicPr>
                   <pic:blipFill>
-                    <a:blip r:embed="rId10"/>
+                    <a:blip r:embed="rId11"/>
                     <a:stretch>
                       <a:fillRect/>
                     </a:stretch>
@@ -6142,7 +6119,7 @@
                     <pic:cNvPicPr/>
                   </pic:nvPicPr>
                   <pic:blipFill>
-                    <a:blip r:embed="rId11"/>
+                    <a:blip r:embed="rId12"/>
                     <a:stretch>
                       <a:fillRect/>
                     </a:stretch>
@@ -6609,7 +6586,7 @@
       </w:r>
     </w:p>
     <w:sectPr>
-      <w:footerReference w:type="default" r:id="rId12"/>
+      <w:footerReference w:type="default" r:id="rId13"/>
       <w:pgSz w:w="11906" w:h="16838"/>
       <w:pgMar w:top="1134" w:right="851" w:bottom="993" w:left="1418" w:header="709" w:footer="709" w:gutter="0"/>
       <w:cols w:space="708"/>

</xml_diff>